<commit_message>
Djidji v2 qui marche
</commit_message>
<xml_diff>
--- a/Résolution par programmation linéaire en variables binaires.docx
+++ b/Résolution par programmation linéaire en variables binaires.docx
@@ -3431,7 +3431,7 @@
                   </wp:anchor>
                 </w:drawing>
               </mc:Choice>
-              <mc:Fallback xmlns:w16se="http://schemas.microsoft.com/office/word/2015/wordml/symex" xmlns:w15="http://schemas.microsoft.com/office/word/2012/wordml" xmlns:cx5="http://schemas.microsoft.com/office/drawing/2016/5/11/chartex" xmlns:cx4="http://schemas.microsoft.com/office/drawing/2016/5/10/chartex" xmlns:cx3="http://schemas.microsoft.com/office/drawing/2016/5/9/chartex" xmlns:cx2="http://schemas.microsoft.com/office/drawing/2015/10/21/chartex" xmlns:cx1="http://schemas.microsoft.com/office/drawing/2015/9/8/chartex" xmlns:cx="http://schemas.microsoft.com/office/drawing/2014/chartex">
+              <mc:Fallback xmlns:cx="http://schemas.microsoft.com/office/drawing/2014/chartex" xmlns:cx1="http://schemas.microsoft.com/office/drawing/2015/9/8/chartex" xmlns:cx2="http://schemas.microsoft.com/office/drawing/2015/10/21/chartex" xmlns:cx3="http://schemas.microsoft.com/office/drawing/2016/5/9/chartex" xmlns:cx4="http://schemas.microsoft.com/office/drawing/2016/5/10/chartex" xmlns:cx5="http://schemas.microsoft.com/office/drawing/2016/5/11/chartex" xmlns:w15="http://schemas.microsoft.com/office/word/2012/wordml" xmlns:w16se="http://schemas.microsoft.com/office/word/2015/wordml/symex">
                 <w:pict>
                   <v:group id="Groupe 2" o:spid="_x0000_s1026" style="position:absolute;margin-left:0;margin-top:0;width:172.8pt;height:718.55pt;z-index:-251657216;mso-width-percent:330;mso-height-percent:950;mso-left-percent:40;mso-position-horizontal-relative:page;mso-position-vertical:center;mso-position-vertical-relative:page;mso-width-percent:330;mso-height-percent:950;mso-left-percent:40" coordsize="21945,91257" o:gfxdata="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">
                     <v:rect id="Rectangle 3" o:spid="_x0000_s1027" style="position:absolute;width:1945;height:91257;visibility:visible;mso-wrap-style:square;v-text-anchor:middle" o:gfxdata="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" fillcolor="#44546a [3215]" stroked="f" strokeweight="1pt"/>
@@ -3763,7 +3763,7 @@
                   </wp:anchor>
                 </w:drawing>
               </mc:Choice>
-              <mc:Fallback xmlns:w16se="http://schemas.microsoft.com/office/word/2015/wordml/symex" xmlns:w15="http://schemas.microsoft.com/office/word/2012/wordml" xmlns:cx5="http://schemas.microsoft.com/office/drawing/2016/5/11/chartex" xmlns:cx4="http://schemas.microsoft.com/office/drawing/2016/5/10/chartex" xmlns:cx3="http://schemas.microsoft.com/office/drawing/2016/5/9/chartex" xmlns:cx2="http://schemas.microsoft.com/office/drawing/2015/10/21/chartex" xmlns:cx1="http://schemas.microsoft.com/office/drawing/2015/9/8/chartex" xmlns:cx="http://schemas.microsoft.com/office/drawing/2014/chartex">
+              <mc:Fallback xmlns:cx="http://schemas.microsoft.com/office/drawing/2014/chartex" xmlns:cx1="http://schemas.microsoft.com/office/drawing/2015/9/8/chartex" xmlns:cx2="http://schemas.microsoft.com/office/drawing/2015/10/21/chartex" xmlns:cx3="http://schemas.microsoft.com/office/drawing/2016/5/9/chartex" xmlns:cx4="http://schemas.microsoft.com/office/drawing/2016/5/10/chartex" xmlns:cx5="http://schemas.microsoft.com/office/drawing/2016/5/11/chartex" xmlns:w15="http://schemas.microsoft.com/office/word/2012/wordml" xmlns:w16se="http://schemas.microsoft.com/office/word/2015/wordml/symex">
                 <w:pict>
                   <v:shapetype id="_x0000_t202" coordsize="21600,21600" o:spt="202" path="m,l,21600r21600,l21600,xe">
                     <v:stroke joinstyle="miter"/>
@@ -4000,7 +4000,7 @@
                   </wp:anchor>
                 </w:drawing>
               </mc:Choice>
-              <mc:Fallback xmlns:w16se="http://schemas.microsoft.com/office/word/2015/wordml/symex" xmlns:w15="http://schemas.microsoft.com/office/word/2012/wordml" xmlns:cx5="http://schemas.microsoft.com/office/drawing/2016/5/11/chartex" xmlns:cx4="http://schemas.microsoft.com/office/drawing/2016/5/10/chartex" xmlns:cx3="http://schemas.microsoft.com/office/drawing/2016/5/9/chartex" xmlns:cx2="http://schemas.microsoft.com/office/drawing/2015/10/21/chartex" xmlns:cx1="http://schemas.microsoft.com/office/drawing/2015/9/8/chartex" xmlns:cx="http://schemas.microsoft.com/office/drawing/2014/chartex">
+              <mc:Fallback xmlns:cx="http://schemas.microsoft.com/office/drawing/2014/chartex" xmlns:cx1="http://schemas.microsoft.com/office/drawing/2015/9/8/chartex" xmlns:cx2="http://schemas.microsoft.com/office/drawing/2015/10/21/chartex" xmlns:cx3="http://schemas.microsoft.com/office/drawing/2016/5/9/chartex" xmlns:cx4="http://schemas.microsoft.com/office/drawing/2016/5/10/chartex" xmlns:cx5="http://schemas.microsoft.com/office/drawing/2016/5/11/chartex" xmlns:w15="http://schemas.microsoft.com/office/word/2012/wordml" xmlns:w16se="http://schemas.microsoft.com/office/word/2015/wordml/symex">
                 <w:pict>
                   <v:shape id="Zone de texte 1" o:spid="_x0000_s1056" type="#_x0000_t202" style="position:absolute;margin-left:249.75pt;margin-top:147pt;width:297.75pt;height:84.25pt;z-index:251660288;visibility:visible;mso-wrap-style:square;mso-width-percent:0;mso-height-percent:0;mso-wrap-distance-left:9pt;mso-wrap-distance-top:0;mso-wrap-distance-right:9pt;mso-wrap-distance-bottom:0;mso-position-horizontal:absolute;mso-position-horizontal-relative:page;mso-position-vertical:absolute;mso-position-vertical-relative:page;mso-width-percent:0;mso-height-percent:0;mso-width-relative:page;mso-height-relative:margin;v-text-anchor:top" o:gfxdata="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" filled="f" stroked="f" strokeweight=".5pt">
                     <v:textbox style="mso-fit-shape-to-text:t" inset="0,0,0,0">
@@ -4458,8 +4458,6 @@
         </w:rPr>
         <w:t>1</w:t>
       </w:r>
-      <w:bookmarkStart w:id="0" w:name="_GoBack"/>
-      <w:bookmarkEnd w:id="0"/>
       <w:r>
         <w:rPr>
           <w:rFonts w:eastAsiaTheme="minorEastAsia"/>
@@ -4570,6 +4568,28 @@
         </w:rPr>
         <w:t>11.</w:t>
       </w:r>
+    </w:p>
+    <w:p>
+      <w:pPr>
+        <w:rPr>
+          <w:rFonts w:eastAsiaTheme="minorEastAsia"/>
+        </w:rPr>
+      </w:pPr>
+      <w:r>
+        <w:rPr>
+          <w:rFonts w:eastAsiaTheme="minorEastAsia"/>
+        </w:rPr>
+        <w:t>Tableaux des successeurs + parcours ?? (1 noeud peut avoir plusieurs successeurs)</w:t>
+      </w:r>
+    </w:p>
+    <w:p>
+      <w:pPr>
+        <w:rPr>
+          <w:rFonts w:eastAsiaTheme="minorEastAsia"/>
+        </w:rPr>
+      </w:pPr>
+      <w:bookmarkStart w:id="0" w:name="_GoBack"/>
+      <w:bookmarkEnd w:id="0"/>
     </w:p>
     <w:sectPr>
       <w:pgSz w:w="11906" w:h="16838"/>
@@ -5593,7 +5613,7 @@
   <a:extraClrSchemeLst/>
   <a:extLst>
     <a:ext uri="{05A4C25C-085E-4340-85A3-A5531E510DB2}">
-      <thm15:themeFamily xmlns:thm15="http://schemas.microsoft.com/office/thememl/2012/main" xmlns="" name="Office Theme" id="{62F939B6-93AF-4DB8-9C6B-D6C7DFDC589F}" vid="{4A3C46E8-61CC-4603-A589-7422A47A8E4A}"/>
+      <thm15:themeFamily xmlns="" xmlns:thm15="http://schemas.microsoft.com/office/thememl/2012/main" name="Office Theme" id="{62F939B6-93AF-4DB8-9C6B-D6C7DFDC589F}" vid="{4A3C46E8-61CC-4603-A589-7422A47A8E4A}"/>
     </a:ext>
   </a:extLst>
 </a:theme>

</xml_diff>